<commit_message>
Update Mobile Testing with Robot Framework.docx
</commit_message>
<xml_diff>
--- a/Mobile Testing with Robot Framework.docx
+++ b/Mobile Testing with Robot Framework.docx
@@ -1346,15 +1346,7 @@
     </w:p>
     <w:p>
       <w:r>
-        <w:t>video, which explains how to download and install node.js using the Microsoft Installer (.</w:t>
-      </w:r>
-      <w:proofErr w:type="spellStart"/>
-      <w:r>
-        <w:t>msi</w:t>
-      </w:r>
-      <w:proofErr w:type="spellEnd"/>
-      <w:r>
-        <w:t xml:space="preserve">). </w:t>
+        <w:t xml:space="preserve">video, which explains how to download and install node.js using the Microsoft Installer (.msi). </w:t>
       </w:r>
     </w:p>
     <w:p>
@@ -1445,37 +1437,16 @@
           <w:numId w:val="2"/>
         </w:numPr>
       </w:pPr>
-      <w:proofErr w:type="spellStart"/>
-      <w:r>
-        <w:t>Vysor</w:t>
-      </w:r>
-      <w:proofErr w:type="spellEnd"/>
-      <w:r>
-        <w:t xml:space="preserve"> and ADB Driver</w:t>
-      </w:r>
-      <w:r>
-        <w:br/>
-      </w:r>
-    </w:p>
-    <w:p>
-      <w:r>
-        <w:t xml:space="preserve">Next, you will need to set-up your mobile device to work with </w:t>
-      </w:r>
-      <w:proofErr w:type="spellStart"/>
-      <w:r>
-        <w:t>Vysor</w:t>
-      </w:r>
-      <w:proofErr w:type="spellEnd"/>
-      <w:r>
-        <w:t xml:space="preserve">. Please watch the next video for instructions on how to install and use </w:t>
-      </w:r>
-      <w:proofErr w:type="spellStart"/>
-      <w:r>
-        <w:t>Vysor</w:t>
-      </w:r>
-      <w:proofErr w:type="spellEnd"/>
-      <w:r>
-        <w:t xml:space="preserve">. </w:t>
+      <w:r>
+        <w:t>Vysor and ADB Driver</w:t>
+      </w:r>
+      <w:r>
+        <w:br/>
+      </w:r>
+    </w:p>
+    <w:p>
+      <w:r>
+        <w:t xml:space="preserve">Next, you will need to set-up your mobile device to work with Vysor. Please watch the next video for instructions on how to install and use Vysor. </w:t>
       </w:r>
     </w:p>
     <w:p>
@@ -1516,15 +1487,7 @@
         <w:t>For</w:t>
       </w:r>
       <w:r>
-        <w:t xml:space="preserve"> your phone to be viewable in </w:t>
-      </w:r>
-      <w:proofErr w:type="spellStart"/>
-      <w:r>
-        <w:t>Vysor</w:t>
-      </w:r>
-      <w:proofErr w:type="spellEnd"/>
-      <w:r>
-        <w:t xml:space="preserve">, you will need to install ADB Drivers (Android SDK Platform) on your computer and enable USB Debugging on your phone. </w:t>
+        <w:t xml:space="preserve"> your phone to be viewable in Vysor, you will need to install ADB Drivers (Android SDK Platform) on your computer and enable USB Debugging on your phone. </w:t>
       </w:r>
     </w:p>
     <w:p>
@@ -1548,15 +1511,7 @@
     </w:p>
     <w:p>
       <w:r>
-        <w:t xml:space="preserve">Once you have installed </w:t>
-      </w:r>
-      <w:proofErr w:type="spellStart"/>
-      <w:r>
-        <w:t>Vysor</w:t>
-      </w:r>
-      <w:proofErr w:type="spellEnd"/>
-      <w:r>
-        <w:t xml:space="preserve"> and started it, you will see a screen like the image below. On this screen, you will see two links (highlighted in red, in the image) that will take you to a video showing how to enable USB Debugging and to the webpage where you can download the ADB Drivers Windows Installer, respectively.</w:t>
+        <w:t>Once you have installed Vysor and started it, you will see a screen like the image below. On this screen, you will see two links (highlighted in red, in the image) that will take you to a video showing how to enable USB Debugging and to the webpage where you can download the ADB Drivers Windows Installer, respectively.</w:t>
       </w:r>
     </w:p>
     <w:p/>
@@ -1761,16 +1716,14 @@
         <w:rPr>
           <w:rFonts w:asciiTheme="minorHAnsi" w:hAnsiTheme="minorHAnsi" w:cstheme="minorHAnsi"/>
         </w:rPr>
-        <w:t xml:space="preserve">pip install </w:t>
-      </w:r>
-      <w:proofErr w:type="spellStart"/>
+        <w:t>pip install robotframework</w:t>
+      </w:r>
       <w:r>
         <w:rPr>
           <w:rFonts w:asciiTheme="minorHAnsi" w:hAnsiTheme="minorHAnsi" w:cstheme="minorHAnsi"/>
         </w:rPr>
-        <w:t>robotframework</w:t>
-      </w:r>
-      <w:proofErr w:type="spellEnd"/>
+        <w:br/>
+      </w:r>
       <w:r>
         <w:rPr>
           <w:rFonts w:asciiTheme="minorHAnsi" w:hAnsiTheme="minorHAnsi" w:cstheme="minorHAnsi"/>
@@ -1781,22 +1734,8 @@
         <w:rPr>
           <w:rFonts w:asciiTheme="minorHAnsi" w:hAnsiTheme="minorHAnsi" w:cstheme="minorHAnsi"/>
         </w:rPr>
-        <w:br/>
-      </w:r>
-      <w:r>
-        <w:rPr>
-          <w:rFonts w:asciiTheme="minorHAnsi" w:hAnsiTheme="minorHAnsi" w:cstheme="minorHAnsi"/>
-        </w:rPr>
-        <w:t xml:space="preserve">pip install --upgrade </w:t>
-      </w:r>
-      <w:proofErr w:type="spellStart"/>
-      <w:r>
-        <w:rPr>
-          <w:rFonts w:asciiTheme="minorHAnsi" w:hAnsiTheme="minorHAnsi" w:cstheme="minorHAnsi"/>
-        </w:rPr>
-        <w:t>robotframework-appiumlibrary</w:t>
-      </w:r>
-      <w:proofErr w:type="spellEnd"/>
+        <w:t>pip install --upgrade robotframework-appiumlibrary</w:t>
+      </w:r>
     </w:p>
     <w:p>
       <w:pPr>
@@ -2031,7 +1970,6 @@
       <w:r>
         <w:t xml:space="preserve">On left side, choose Plugin. Then on search bar, type </w:t>
       </w:r>
-      <w:proofErr w:type="spellStart"/>
       <w:r>
         <w:rPr>
           <w:b/>
@@ -2039,7 +1977,6 @@
         </w:rPr>
         <w:t>Intellibot</w:t>
       </w:r>
-      <w:proofErr w:type="spellEnd"/>
       <w:r>
         <w:t xml:space="preserve"> (plugin for Robot Framework). Click Install. After finish, PyCharm will automatically restart.</w:t>
       </w:r>
@@ -2230,7 +2167,6 @@
       <w:r>
         <w:t xml:space="preserve">, install </w:t>
       </w:r>
-      <w:proofErr w:type="spellStart"/>
       <w:r>
         <w:rPr>
           <w:b/>
@@ -2238,7 +2174,6 @@
         </w:rPr>
         <w:t>SimpleCalc</w:t>
       </w:r>
-      <w:proofErr w:type="spellEnd"/>
       <w:r>
         <w:t xml:space="preserve"> app as sample app from Google Play Store. And you also need to install </w:t>
       </w:r>
@@ -2344,6 +2279,9 @@
         <w:br/>
       </w:r>
       <w:r>
+        <w:rPr>
+          <w:noProof/>
+        </w:rPr>
         <w:drawing>
           <wp:inline distT="0" distB="0" distL="0" distR="0" wp14:anchorId="3DBCC427" wp14:editId="5C2C44CF">
             <wp:extent cx="5943600" cy="5627370"/>
@@ -2400,15 +2338,7 @@
       </w:pPr>
       <w:r>
         <w:lastRenderedPageBreak/>
-        <w:t xml:space="preserve">Select Hardware window is opened. You can choose any model </w:t>
-      </w:r>
-      <w:proofErr w:type="gramStart"/>
-      <w:r>
-        <w:t>as long as</w:t>
-      </w:r>
-      <w:proofErr w:type="gramEnd"/>
-      <w:r>
-        <w:t xml:space="preserve"> it has Pl</w:t>
+        <w:t>Select Hardware window is opened. You can choose any model as long as it has Pl</w:t>
       </w:r>
       <w:r>
         <w:t>a</w:t>
@@ -2423,6 +2353,9 @@
         <w:br/>
       </w:r>
       <w:r>
+        <w:rPr>
+          <w:noProof/>
+        </w:rPr>
         <w:drawing>
           <wp:inline distT="0" distB="0" distL="0" distR="0" wp14:anchorId="44B45998" wp14:editId="2380FD0C">
             <wp:extent cx="5943600" cy="4725035"/>
@@ -2497,6 +2430,9 @@
         <w:br/>
       </w:r>
       <w:r>
+        <w:rPr>
+          <w:noProof/>
+        </w:rPr>
         <w:drawing>
           <wp:inline distT="0" distB="0" distL="0" distR="0" wp14:anchorId="340DBE1F" wp14:editId="4AB495AE">
             <wp:extent cx="5943600" cy="4582795"/>
@@ -2564,6 +2500,9 @@
         <w:br/>
       </w:r>
       <w:r>
+        <w:rPr>
+          <w:noProof/>
+        </w:rPr>
         <w:drawing>
           <wp:inline distT="0" distB="0" distL="0" distR="0" wp14:anchorId="41F087F1" wp14:editId="3806D0CF">
             <wp:extent cx="5943600" cy="4549140"/>
@@ -2631,6 +2570,9 @@
         <w:br/>
       </w:r>
       <w:r>
+        <w:rPr>
+          <w:noProof/>
+        </w:rPr>
         <w:drawing>
           <wp:inline distT="0" distB="0" distL="0" distR="0" wp14:anchorId="3168CF87" wp14:editId="5344C25E">
             <wp:extent cx="5943600" cy="5625465"/>
@@ -2691,6 +2633,9 @@
         <w:br/>
       </w:r>
       <w:r>
+        <w:rPr>
+          <w:noProof/>
+        </w:rPr>
         <w:lastRenderedPageBreak/>
         <w:drawing>
           <wp:inline distT="0" distB="0" distL="0" distR="0" wp14:anchorId="5ABFC3B0" wp14:editId="7075CD29">
@@ -2733,47 +2678,1740 @@
       </w:r>
       <w:r>
         <w:br/>
-        <w:t xml:space="preserve">You can remain Port number or you can change it. Make sure you take note on Host and Port number. Those numbers will be used on Robot Framework. To start Appium, just click </w:t>
-      </w:r>
-      <w:proofErr w:type="spellStart"/>
-      <w:r>
-        <w:t>startServer</w:t>
-      </w:r>
-      <w:proofErr w:type="spellEnd"/>
-      <w:r>
+        <w:t xml:space="preserve">You can remain Port number or you can change it. Make sure you take note Port number. Those numbers will be used on Robot Framework. To start Appium, just click startServer. </w:t>
+      </w:r>
+    </w:p>
+    <w:p>
+      <w:r>
+        <w:br w:type="page"/>
+      </w:r>
+    </w:p>
+    <w:p>
+      <w:pPr>
+        <w:pStyle w:val="Heading1"/>
+        <w:jc w:val="center"/>
+      </w:pPr>
+      <w:r>
+        <w:lastRenderedPageBreak/>
+        <w:t>Part 3: Open Application Testing</w:t>
+      </w:r>
+    </w:p>
+    <w:p/>
+    <w:p>
+      <w:pPr>
+        <w:pStyle w:val="ListParagraph"/>
+        <w:numPr>
+          <w:ilvl w:val="0"/>
+          <w:numId w:val="13"/>
+        </w:numPr>
+      </w:pPr>
+      <w:r>
+        <w:t>Open PyCharm. Then open project and AnyName.robot</w:t>
+      </w:r>
+      <w:r>
+        <w:br/>
+      </w:r>
+    </w:p>
+    <w:p>
+      <w:pPr>
+        <w:pStyle w:val="ListParagraph"/>
+        <w:numPr>
+          <w:ilvl w:val="0"/>
+          <w:numId w:val="13"/>
+        </w:numPr>
+      </w:pPr>
+      <w:r>
+        <w:t xml:space="preserve">Start write </w:t>
+      </w:r>
+      <w:r>
+        <w:br/>
+      </w:r>
+      <w:r>
+        <w:br/>
+      </w:r>
+      <w:r>
+        <w:rPr>
+          <w:rFonts w:asciiTheme="majorHAnsi" w:hAnsiTheme="majorHAnsi" w:cstheme="majorHAnsi"/>
+        </w:rPr>
+        <w:t>*** Settings ***</w:t>
+      </w:r>
+      <w:r>
+        <w:br/>
+      </w:r>
+    </w:p>
+    <w:p>
+      <w:pPr>
+        <w:pStyle w:val="ListParagraph"/>
+        <w:numPr>
+          <w:ilvl w:val="0"/>
+          <w:numId w:val="13"/>
+        </w:numPr>
+      </w:pPr>
+      <w:r>
+        <w:t>Import Appium Library by typing</w:t>
+      </w:r>
+      <w:r>
+        <w:br/>
+      </w:r>
+      <w:r>
+        <w:br/>
+      </w:r>
+      <w:r>
+        <w:rPr>
+          <w:rFonts w:asciiTheme="majorHAnsi" w:hAnsiTheme="majorHAnsi" w:cstheme="majorHAnsi"/>
+        </w:rPr>
+        <w:t>Library</w:t>
+      </w:r>
+      <w:r>
+        <w:rPr>
+          <w:rFonts w:asciiTheme="majorHAnsi" w:hAnsiTheme="majorHAnsi" w:cstheme="majorHAnsi"/>
+        </w:rPr>
+        <w:tab/>
+        <w:t>Appium</w:t>
+      </w:r>
+      <w:r>
+        <w:br/>
+      </w:r>
+    </w:p>
+    <w:p>
+      <w:pPr>
+        <w:pStyle w:val="ListParagraph"/>
+        <w:numPr>
+          <w:ilvl w:val="0"/>
+          <w:numId w:val="13"/>
+        </w:numPr>
+      </w:pPr>
+      <w:r>
+        <w:t>After that, type</w:t>
+      </w:r>
+      <w:r>
+        <w:br/>
+      </w:r>
+      <w:r>
+        <w:br/>
+      </w:r>
+      <w:r>
+        <w:rPr>
+          <w:rFonts w:asciiTheme="majorHAnsi" w:hAnsiTheme="majorHAnsi" w:cstheme="majorHAnsi"/>
+        </w:rPr>
+        <w:t>*** Variable ***</w:t>
+      </w:r>
+      <w:r>
+        <w:rPr>
+          <w:rFonts w:asciiTheme="minorHAnsi" w:hAnsiTheme="minorHAnsi" w:cstheme="minorHAnsi"/>
+        </w:rPr>
+        <w:br/>
+      </w:r>
+    </w:p>
+    <w:p>
+      <w:pPr>
+        <w:pStyle w:val="ListParagraph"/>
+        <w:numPr>
+          <w:ilvl w:val="0"/>
+          <w:numId w:val="13"/>
+        </w:numPr>
+        <w:rPr>
+          <w:rFonts w:asciiTheme="majorHAnsi" w:hAnsiTheme="majorHAnsi" w:cstheme="majorHAnsi"/>
+        </w:rPr>
+      </w:pPr>
+      <w:r>
+        <w:t>There are three variable that we need to set:</w:t>
+      </w:r>
+      <w:r>
+        <w:br/>
+      </w:r>
+      <w:r>
+        <w:br/>
+        <w:t>a.</w:t>
+      </w:r>
+      <w:r>
+        <w:tab/>
+        <w:t>Host: Put Port number on variable. For example, our port is 4723. So, we need type like    this:</w:t>
+      </w:r>
+      <w:r>
+        <w:br/>
+      </w:r>
+      <w:r>
+        <w:br/>
+        <w:t xml:space="preserve">      </w:t>
+      </w:r>
+      <w:r>
+        <w:rPr>
+          <w:rFonts w:asciiTheme="majorHAnsi" w:hAnsiTheme="majorHAnsi" w:cstheme="majorHAnsi"/>
+          <w:color w:val="2E74B5" w:themeColor="accent5" w:themeShade="BF"/>
+        </w:rPr>
+        <w:t xml:space="preserve">${host}     </w:t>
+      </w:r>
+      <w:r>
+        <w:rPr>
+          <w:rFonts w:asciiTheme="majorHAnsi" w:hAnsiTheme="majorHAnsi" w:cstheme="majorHAnsi"/>
+        </w:rPr>
+        <w:t>http://localhost:</w:t>
+      </w:r>
+      <w:r>
+        <w:rPr>
+          <w:rFonts w:asciiTheme="majorHAnsi" w:hAnsiTheme="majorHAnsi" w:cstheme="majorHAnsi"/>
+          <w:color w:val="C45911" w:themeColor="accent2" w:themeShade="BF"/>
+        </w:rPr>
+        <w:t>4723</w:t>
+      </w:r>
+      <w:r>
+        <w:rPr>
+          <w:rFonts w:asciiTheme="majorHAnsi" w:hAnsiTheme="majorHAnsi" w:cstheme="majorHAnsi"/>
+        </w:rPr>
+        <w:t>/wd/hub</w:t>
+      </w:r>
+      <w:r>
+        <w:rPr>
+          <w:rFonts w:asciiTheme="minorHAnsi" w:hAnsiTheme="minorHAnsi" w:cstheme="minorHAnsi"/>
+        </w:rPr>
+        <w:br/>
+      </w:r>
+      <w:r>
+        <w:rPr>
+          <w:rFonts w:asciiTheme="minorHAnsi" w:hAnsiTheme="minorHAnsi" w:cstheme="minorHAnsi"/>
+        </w:rPr>
+        <w:br/>
+      </w:r>
+      <w:r>
+        <w:t>b.</w:t>
+      </w:r>
+      <w:r>
+        <w:tab/>
+        <w:t>Platform: For this testing, we use Android. Just tpe:</w:t>
+      </w:r>
+      <w:r>
+        <w:br/>
+      </w:r>
+      <w:r>
+        <w:br/>
+        <w:t xml:space="preserve">      </w:t>
+      </w:r>
+      <w:r>
+        <w:rPr>
+          <w:rFonts w:asciiTheme="majorHAnsi" w:hAnsiTheme="majorHAnsi" w:cstheme="majorHAnsi"/>
+          <w:color w:val="2E74B5" w:themeColor="accent5" w:themeShade="BF"/>
+        </w:rPr>
+        <w:t xml:space="preserve">${platAndroid}      </w:t>
+      </w:r>
+      <w:r>
+        <w:rPr>
+          <w:rFonts w:asciiTheme="majorHAnsi" w:hAnsiTheme="majorHAnsi" w:cstheme="majorHAnsi"/>
+        </w:rPr>
+        <w:t>Android</w:t>
+      </w:r>
+      <w:r>
+        <w:br/>
+      </w:r>
+      <w:r>
+        <w:br/>
+        <w:t>c.</w:t>
+      </w:r>
+      <w:r>
+        <w:tab/>
+        <w:t xml:space="preserve">Devices: To get your device/emulator id number, open command prompt and type </w:t>
+      </w:r>
+      <w:r>
+        <w:rPr>
+          <w:b/>
+          <w:bCs/>
+        </w:rPr>
+        <w:t xml:space="preserve">adb </w:t>
+      </w:r>
+      <w:r>
+        <w:rPr>
+          <w:b/>
+          <w:bCs/>
+        </w:rPr>
+        <w:t>devi</w:t>
+      </w:r>
+      <w:r>
+        <w:rPr>
+          <w:b/>
+          <w:bCs/>
+        </w:rPr>
+        <w:t>c</w:t>
+      </w:r>
+      <w:r>
+        <w:rPr>
+          <w:b/>
+          <w:bCs/>
+        </w:rPr>
+        <w:t>e</w:t>
+      </w:r>
+      <w:r>
+        <w:rPr>
+          <w:b/>
+          <w:bCs/>
+        </w:rPr>
+        <w:t>s</w:t>
+      </w:r>
+      <w:r>
+        <w:rPr>
+          <w:b/>
+          <w:bCs/>
+        </w:rPr>
         <w:t xml:space="preserve">. </w:t>
       </w:r>
+      <w:r>
+        <w:t>It will list devices with their id</w:t>
+      </w:r>
+      <w:r>
+        <w:t>. Go back to script in PyCharm and then type:</w:t>
+      </w:r>
+      <w:r>
+        <w:br/>
+      </w:r>
+      <w:r>
+        <w:br/>
+        <w:t xml:space="preserve">     </w:t>
+      </w:r>
+      <w:r>
+        <w:rPr>
+          <w:rFonts w:asciiTheme="majorHAnsi" w:hAnsiTheme="majorHAnsi" w:cstheme="majorHAnsi"/>
+          <w:color w:val="2E74B5" w:themeColor="accent5" w:themeShade="BF"/>
+        </w:rPr>
+        <w:t>${device1}</w:t>
+      </w:r>
+      <w:r>
+        <w:rPr>
+          <w:rFonts w:asciiTheme="majorHAnsi" w:hAnsiTheme="majorHAnsi" w:cstheme="majorHAnsi"/>
+        </w:rPr>
+        <w:t xml:space="preserve">       602c342e</w:t>
+      </w:r>
+      <w:r>
+        <w:br/>
+      </w:r>
     </w:p>
     <w:p>
       <w:r>
         <w:br w:type="page"/>
       </w:r>
     </w:p>
+    <w:p>
+      <w:pPr>
+        <w:pStyle w:val="ListParagraph"/>
+        <w:numPr>
+          <w:ilvl w:val="0"/>
+          <w:numId w:val="13"/>
+        </w:numPr>
+      </w:pPr>
+      <w:r>
+        <w:lastRenderedPageBreak/>
+        <w:t>In figure below shows how Settings and Variable is written:</w:t>
+      </w:r>
+      <w:r>
+        <w:br/>
+      </w:r>
+      <w:r>
+        <w:br/>
+      </w:r>
+      <w:r>
+        <w:rPr>
+          <w:noProof/>
+        </w:rPr>
+        <w:drawing>
+          <wp:inline distT="0" distB="0" distL="0" distR="0" wp14:anchorId="7A05BF76" wp14:editId="54520890">
+            <wp:extent cx="4296375" cy="2038635"/>
+            <wp:effectExtent l="0" t="0" r="0" b="9525"/>
+            <wp:docPr id="26" name="Picture 26" descr="Text&#10;&#10;Description automatically generated"/>
+            <wp:cNvGraphicFramePr>
+              <a:graphicFrameLocks xmlns:a="http://schemas.openxmlformats.org/drawingml/2006/main" noChangeAspect="1"/>
+            </wp:cNvGraphicFramePr>
+            <a:graphic xmlns:a="http://schemas.openxmlformats.org/drawingml/2006/main">
+              <a:graphicData uri="http://schemas.openxmlformats.org/drawingml/2006/picture">
+                <pic:pic xmlns:pic="http://schemas.openxmlformats.org/drawingml/2006/picture">
+                  <pic:nvPicPr>
+                    <pic:cNvPr id="26" name="Picture 26" descr="Text&#10;&#10;Description automatically generated"/>
+                    <pic:cNvPicPr/>
+                  </pic:nvPicPr>
+                  <pic:blipFill>
+                    <a:blip r:embed="rId46"/>
+                    <a:stretch>
+                      <a:fillRect/>
+                    </a:stretch>
+                  </pic:blipFill>
+                  <pic:spPr>
+                    <a:xfrm>
+                      <a:off x="0" y="0"/>
+                      <a:ext cx="4296375" cy="2038635"/>
+                    </a:xfrm>
+                    <a:prstGeom prst="rect">
+                      <a:avLst/>
+                    </a:prstGeom>
+                  </pic:spPr>
+                </pic:pic>
+              </a:graphicData>
+            </a:graphic>
+          </wp:inline>
+        </w:drawing>
+      </w:r>
+      <w:r>
+        <w:t xml:space="preserve"> </w:t>
+      </w:r>
+      <w:r>
+        <w:br/>
+      </w:r>
+      <w:r>
+        <w:br/>
+      </w:r>
+    </w:p>
+    <w:p>
+      <w:pPr>
+        <w:pStyle w:val="ListParagraph"/>
+        <w:numPr>
+          <w:ilvl w:val="0"/>
+          <w:numId w:val="13"/>
+        </w:numPr>
+      </w:pPr>
+      <w:r>
+        <w:t xml:space="preserve">Now we go to Test Case. We create test case Open as shown in figure below: </w:t>
+      </w:r>
+      <w:r>
+        <w:br/>
+      </w:r>
+      <w:r>
+        <w:br/>
+      </w:r>
+      <w:r>
+        <w:rPr>
+          <w:noProof/>
+        </w:rPr>
+        <w:drawing>
+          <wp:inline distT="0" distB="0" distL="0" distR="0" wp14:anchorId="545A1E4C" wp14:editId="204924E0">
+            <wp:extent cx="2876951" cy="1105054"/>
+            <wp:effectExtent l="0" t="0" r="0" b="0"/>
+            <wp:docPr id="28" name="Picture 28" descr="Text&#10;&#10;Description automatically generated"/>
+            <wp:cNvGraphicFramePr>
+              <a:graphicFrameLocks xmlns:a="http://schemas.openxmlformats.org/drawingml/2006/main" noChangeAspect="1"/>
+            </wp:cNvGraphicFramePr>
+            <a:graphic xmlns:a="http://schemas.openxmlformats.org/drawingml/2006/main">
+              <a:graphicData uri="http://schemas.openxmlformats.org/drawingml/2006/picture">
+                <pic:pic xmlns:pic="http://schemas.openxmlformats.org/drawingml/2006/picture">
+                  <pic:nvPicPr>
+                    <pic:cNvPr id="28" name="Picture 28" descr="Text&#10;&#10;Description automatically generated"/>
+                    <pic:cNvPicPr/>
+                  </pic:nvPicPr>
+                  <pic:blipFill>
+                    <a:blip r:embed="rId47"/>
+                    <a:stretch>
+                      <a:fillRect/>
+                    </a:stretch>
+                  </pic:blipFill>
+                  <pic:spPr>
+                    <a:xfrm>
+                      <a:off x="0" y="0"/>
+                      <a:ext cx="2876951" cy="1105054"/>
+                    </a:xfrm>
+                    <a:prstGeom prst="rect">
+                      <a:avLst/>
+                    </a:prstGeom>
+                  </pic:spPr>
+                </pic:pic>
+              </a:graphicData>
+            </a:graphic>
+          </wp:inline>
+        </w:drawing>
+      </w:r>
+      <w:r>
+        <w:br/>
+      </w:r>
+    </w:p>
+    <w:p>
+      <w:pPr>
+        <w:pStyle w:val="ListParagraph"/>
+        <w:numPr>
+          <w:ilvl w:val="0"/>
+          <w:numId w:val="13"/>
+        </w:numPr>
+      </w:pPr>
+      <w:r>
+        <w:t>To start it, type script as shown in below:</w:t>
+      </w:r>
+      <w:r>
+        <w:br/>
+      </w:r>
+      <w:r>
+        <w:br/>
+      </w:r>
+      <w:r>
+        <w:rPr>
+          <w:noProof/>
+        </w:rPr>
+        <w:drawing>
+          <wp:inline distT="0" distB="0" distL="0" distR="0" wp14:anchorId="33CFAE9B" wp14:editId="50D1575F">
+            <wp:extent cx="5973219" cy="419100"/>
+            <wp:effectExtent l="0" t="0" r="8890" b="0"/>
+            <wp:docPr id="29" name="Picture 29"/>
+            <wp:cNvGraphicFramePr>
+              <a:graphicFrameLocks xmlns:a="http://schemas.openxmlformats.org/drawingml/2006/main" noChangeAspect="1"/>
+            </wp:cNvGraphicFramePr>
+            <a:graphic xmlns:a="http://schemas.openxmlformats.org/drawingml/2006/main">
+              <a:graphicData uri="http://schemas.openxmlformats.org/drawingml/2006/picture">
+                <pic:pic xmlns:pic="http://schemas.openxmlformats.org/drawingml/2006/picture">
+                  <pic:nvPicPr>
+                    <pic:cNvPr id="1" name=""/>
+                    <pic:cNvPicPr/>
+                  </pic:nvPicPr>
+                  <pic:blipFill rotWithShape="1">
+                    <a:blip r:embed="rId48"/>
+                    <a:srcRect t="1" r="54167" b="-1"/>
+                    <a:stretch/>
+                  </pic:blipFill>
+                  <pic:spPr bwMode="auto">
+                    <a:xfrm>
+                      <a:off x="0" y="0"/>
+                      <a:ext cx="5980532" cy="419613"/>
+                    </a:xfrm>
+                    <a:prstGeom prst="rect">
+                      <a:avLst/>
+                    </a:prstGeom>
+                    <a:ln>
+                      <a:noFill/>
+                    </a:ln>
+                    <a:extLst>
+                      <a:ext uri="{53640926-AAD7-44D8-BBD7-CCE9431645EC}">
+                        <a14:shadowObscured xmlns:a14="http://schemas.microsoft.com/office/drawing/2010/main"/>
+                      </a:ext>
+                    </a:extLst>
+                  </pic:spPr>
+                </pic:pic>
+              </a:graphicData>
+            </a:graphic>
+          </wp:inline>
+        </w:drawing>
+      </w:r>
+      <w:r>
+        <w:br/>
+      </w:r>
+      <w:r>
+        <w:br/>
+      </w:r>
+      <w:r>
+        <w:rPr>
+          <w:noProof/>
+        </w:rPr>
+        <w:drawing>
+          <wp:inline distT="0" distB="0" distL="0" distR="0" wp14:anchorId="533037EE" wp14:editId="07C50AE0">
+            <wp:extent cx="6403476" cy="409575"/>
+            <wp:effectExtent l="0" t="0" r="0" b="0"/>
+            <wp:docPr id="30" name="Picture 30"/>
+            <wp:cNvGraphicFramePr>
+              <a:graphicFrameLocks xmlns:a="http://schemas.openxmlformats.org/drawingml/2006/main" noChangeAspect="1"/>
+            </wp:cNvGraphicFramePr>
+            <a:graphic xmlns:a="http://schemas.openxmlformats.org/drawingml/2006/main">
+              <a:graphicData uri="http://schemas.openxmlformats.org/drawingml/2006/picture">
+                <pic:pic xmlns:pic="http://schemas.openxmlformats.org/drawingml/2006/picture">
+                  <pic:nvPicPr>
+                    <pic:cNvPr id="1" name=""/>
+                    <pic:cNvPicPr/>
+                  </pic:nvPicPr>
+                  <pic:blipFill rotWithShape="1">
+                    <a:blip r:embed="rId48"/>
+                    <a:srcRect l="44712" t="-9964" b="-2"/>
+                    <a:stretch/>
+                  </pic:blipFill>
+                  <pic:spPr bwMode="auto">
+                    <a:xfrm>
+                      <a:off x="0" y="0"/>
+                      <a:ext cx="6407194" cy="409813"/>
+                    </a:xfrm>
+                    <a:prstGeom prst="rect">
+                      <a:avLst/>
+                    </a:prstGeom>
+                    <a:ln>
+                      <a:noFill/>
+                    </a:ln>
+                    <a:extLst>
+                      <a:ext uri="{53640926-AAD7-44D8-BBD7-CCE9431645EC}">
+                        <a14:shadowObscured xmlns:a14="http://schemas.microsoft.com/office/drawing/2010/main"/>
+                      </a:ext>
+                    </a:extLst>
+                  </pic:spPr>
+                </pic:pic>
+              </a:graphicData>
+            </a:graphic>
+          </wp:inline>
+        </w:drawing>
+      </w:r>
+      <w:r>
+        <w:br/>
+      </w:r>
+    </w:p>
+    <w:p>
+      <w:pPr>
+        <w:pStyle w:val="ListParagraph"/>
+        <w:numPr>
+          <w:ilvl w:val="0"/>
+          <w:numId w:val="13"/>
+        </w:numPr>
+      </w:pPr>
+      <w:r>
+        <w:t xml:space="preserve">There two variables which are </w:t>
+      </w:r>
+      <w:r>
+        <w:t xml:space="preserve">appPackage and appActivity. The appPackage refers ID for app that we want to test and appActivity refers to </w:t>
+      </w:r>
+      <w:r>
+        <w:t>ID of open application activity</w:t>
+      </w:r>
+      <w:r>
+        <w:t xml:space="preserve">. To get them, we need open App Info from smartphone/emulator. </w:t>
+      </w:r>
+      <w:r>
+        <w:br/>
+      </w:r>
+    </w:p>
+    <w:p>
+      <w:pPr>
+        <w:pStyle w:val="ListParagraph"/>
+        <w:numPr>
+          <w:ilvl w:val="0"/>
+          <w:numId w:val="13"/>
+        </w:numPr>
+      </w:pPr>
+      <w:r>
+        <w:t xml:space="preserve">Open Apk Info and search that app. </w:t>
+      </w:r>
+      <w:r>
+        <w:t>For this testing, we search SimpleCalc.</w:t>
+      </w:r>
+      <w:r>
+        <w:br/>
+      </w:r>
+      <w:r>
+        <w:br/>
+      </w:r>
+      <w:r>
+        <w:br/>
+      </w:r>
+      <w:r>
+        <w:br/>
+      </w:r>
+      <w:r>
+        <w:br/>
+      </w:r>
+    </w:p>
+    <w:p>
+      <w:pPr>
+        <w:pStyle w:val="ListParagraph"/>
+        <w:numPr>
+          <w:ilvl w:val="0"/>
+          <w:numId w:val="13"/>
+        </w:numPr>
+      </w:pPr>
+      <w:r>
+        <w:lastRenderedPageBreak/>
+        <w:t>When we found it, click this app. It will show information as shown in figure below:</w:t>
+      </w:r>
+      <w:r>
+        <w:br/>
+      </w:r>
+      <w:r>
+        <w:br/>
+      </w:r>
+      <w:r>
+        <w:rPr>
+          <w:noProof/>
+        </w:rPr>
+        <w:drawing>
+          <wp:inline distT="0" distB="0" distL="0" distR="0" wp14:anchorId="682F9440" wp14:editId="04574F51">
+            <wp:extent cx="3257108" cy="6981825"/>
+            <wp:effectExtent l="0" t="0" r="635" b="0"/>
+            <wp:docPr id="31" name="Picture 31" descr="Text&#10;&#10;Description automatically generated"/>
+            <wp:cNvGraphicFramePr>
+              <a:graphicFrameLocks xmlns:a="http://schemas.openxmlformats.org/drawingml/2006/main" noChangeAspect="1"/>
+            </wp:cNvGraphicFramePr>
+            <a:graphic xmlns:a="http://schemas.openxmlformats.org/drawingml/2006/main">
+              <a:graphicData uri="http://schemas.openxmlformats.org/drawingml/2006/picture">
+                <pic:pic xmlns:pic="http://schemas.openxmlformats.org/drawingml/2006/picture">
+                  <pic:nvPicPr>
+                    <pic:cNvPr id="31" name="Picture 31" descr="Text&#10;&#10;Description automatically generated"/>
+                    <pic:cNvPicPr/>
+                  </pic:nvPicPr>
+                  <pic:blipFill>
+                    <a:blip r:embed="rId49"/>
+                    <a:stretch>
+                      <a:fillRect/>
+                    </a:stretch>
+                  </pic:blipFill>
+                  <pic:spPr>
+                    <a:xfrm>
+                      <a:off x="0" y="0"/>
+                      <a:ext cx="3257692" cy="6983077"/>
+                    </a:xfrm>
+                    <a:prstGeom prst="rect">
+                      <a:avLst/>
+                    </a:prstGeom>
+                  </pic:spPr>
+                </pic:pic>
+              </a:graphicData>
+            </a:graphic>
+          </wp:inline>
+        </w:drawing>
+      </w:r>
+      <w:r>
+        <w:br/>
+      </w:r>
+    </w:p>
+    <w:p>
+      <w:pPr>
+        <w:pStyle w:val="ListParagraph"/>
+        <w:numPr>
+          <w:ilvl w:val="0"/>
+          <w:numId w:val="13"/>
+        </w:numPr>
+      </w:pPr>
+      <w:r>
+        <w:t>The green circle is the appPackage ID. Take note this ID by copying it.</w:t>
+      </w:r>
+      <w:r>
+        <w:br/>
+      </w:r>
+    </w:p>
+    <w:p>
+      <w:pPr>
+        <w:pStyle w:val="ListParagraph"/>
+        <w:numPr>
+          <w:ilvl w:val="0"/>
+          <w:numId w:val="13"/>
+        </w:numPr>
+      </w:pPr>
+      <w:r>
+        <w:lastRenderedPageBreak/>
+        <w:t>To get appActivity, scroll down and you will find Activities as shown in below. Then click it.</w:t>
+      </w:r>
+      <w:r>
+        <w:br/>
+      </w:r>
+      <w:r>
+        <w:br/>
+      </w:r>
+      <w:r>
+        <w:rPr>
+          <w:noProof/>
+        </w:rPr>
+        <w:drawing>
+          <wp:inline distT="0" distB="0" distL="0" distR="0" wp14:anchorId="386AF1DC" wp14:editId="755F3668">
+            <wp:extent cx="3149668" cy="6486525"/>
+            <wp:effectExtent l="0" t="0" r="0" b="0"/>
+            <wp:docPr id="33" name="Picture 33" descr="Graphical user interface, text, application&#10;&#10;Description automatically generated"/>
+            <wp:cNvGraphicFramePr>
+              <a:graphicFrameLocks xmlns:a="http://schemas.openxmlformats.org/drawingml/2006/main" noChangeAspect="1"/>
+            </wp:cNvGraphicFramePr>
+            <a:graphic xmlns:a="http://schemas.openxmlformats.org/drawingml/2006/main">
+              <a:graphicData uri="http://schemas.openxmlformats.org/drawingml/2006/picture">
+                <pic:pic xmlns:pic="http://schemas.openxmlformats.org/drawingml/2006/picture">
+                  <pic:nvPicPr>
+                    <pic:cNvPr id="33" name="Picture 33" descr="Graphical user interface, text, application&#10;&#10;Description automatically generated"/>
+                    <pic:cNvPicPr/>
+                  </pic:nvPicPr>
+                  <pic:blipFill>
+                    <a:blip r:embed="rId50"/>
+                    <a:stretch>
+                      <a:fillRect/>
+                    </a:stretch>
+                  </pic:blipFill>
+                  <pic:spPr>
+                    <a:xfrm>
+                      <a:off x="0" y="0"/>
+                      <a:ext cx="3152697" cy="6492763"/>
+                    </a:xfrm>
+                    <a:prstGeom prst="rect">
+                      <a:avLst/>
+                    </a:prstGeom>
+                  </pic:spPr>
+                </pic:pic>
+              </a:graphicData>
+            </a:graphic>
+          </wp:inline>
+        </w:drawing>
+      </w:r>
+      <w:r>
+        <w:br/>
+      </w:r>
+    </w:p>
+    <w:p>
+      <w:pPr>
+        <w:pStyle w:val="ListParagraph"/>
+        <w:numPr>
+          <w:ilvl w:val="0"/>
+          <w:numId w:val="13"/>
+        </w:numPr>
+      </w:pPr>
+      <w:r>
+        <w:t>When click it, it will shows a lot of activities as shown in below:</w:t>
+      </w:r>
+      <w:r>
+        <w:br/>
+      </w:r>
+      <w:r>
+        <w:br/>
+      </w:r>
+      <w:r>
+        <w:rPr>
+          <w:noProof/>
+        </w:rPr>
+        <w:lastRenderedPageBreak/>
+        <w:drawing>
+          <wp:inline distT="0" distB="0" distL="0" distR="0" wp14:anchorId="53D07CE6" wp14:editId="00A82E17">
+            <wp:extent cx="3269647" cy="7038975"/>
+            <wp:effectExtent l="0" t="0" r="6985" b="0"/>
+            <wp:docPr id="35" name="Picture 35" descr="Text&#10;&#10;Description automatically generated"/>
+            <wp:cNvGraphicFramePr>
+              <a:graphicFrameLocks xmlns:a="http://schemas.openxmlformats.org/drawingml/2006/main" noChangeAspect="1"/>
+            </wp:cNvGraphicFramePr>
+            <a:graphic xmlns:a="http://schemas.openxmlformats.org/drawingml/2006/main">
+              <a:graphicData uri="http://schemas.openxmlformats.org/drawingml/2006/picture">
+                <pic:pic xmlns:pic="http://schemas.openxmlformats.org/drawingml/2006/picture">
+                  <pic:nvPicPr>
+                    <pic:cNvPr id="35" name="Picture 35" descr="Text&#10;&#10;Description automatically generated"/>
+                    <pic:cNvPicPr/>
+                  </pic:nvPicPr>
+                  <pic:blipFill>
+                    <a:blip r:embed="rId51"/>
+                    <a:stretch>
+                      <a:fillRect/>
+                    </a:stretch>
+                  </pic:blipFill>
+                  <pic:spPr>
+                    <a:xfrm>
+                      <a:off x="0" y="0"/>
+                      <a:ext cx="3278176" cy="7057337"/>
+                    </a:xfrm>
+                    <a:prstGeom prst="rect">
+                      <a:avLst/>
+                    </a:prstGeom>
+                  </pic:spPr>
+                </pic:pic>
+              </a:graphicData>
+            </a:graphic>
+          </wp:inline>
+        </w:drawing>
+      </w:r>
+      <w:r>
+        <w:br/>
+      </w:r>
+    </w:p>
+    <w:p>
+      <w:pPr>
+        <w:pStyle w:val="ListParagraph"/>
+        <w:numPr>
+          <w:ilvl w:val="0"/>
+          <w:numId w:val="13"/>
+        </w:numPr>
+      </w:pPr>
+      <w:r>
+        <w:t xml:space="preserve">After that., you need to find activities that related to open application or menu. </w:t>
+      </w:r>
+      <w:r>
+        <w:t>U</w:t>
+      </w:r>
+      <w:r>
+        <w:t>sually,</w:t>
+      </w:r>
+      <w:r>
+        <w:t xml:space="preserve"> we can find it at the top or second of the list (blue circle). When found it, copy activity ID.</w:t>
+      </w:r>
+      <w:r>
+        <w:br/>
+      </w:r>
+    </w:p>
+    <w:p>
+      <w:pPr>
+        <w:pStyle w:val="ListParagraph"/>
+        <w:numPr>
+          <w:ilvl w:val="0"/>
+          <w:numId w:val="13"/>
+        </w:numPr>
+      </w:pPr>
+      <w:r>
+        <w:t xml:space="preserve">Go back to PyCharm. Then paste those two ids into script. </w:t>
+      </w:r>
+      <w:r>
+        <w:br/>
+      </w:r>
+    </w:p>
+    <w:p>
+      <w:pPr>
+        <w:pStyle w:val="ListParagraph"/>
+        <w:numPr>
+          <w:ilvl w:val="0"/>
+          <w:numId w:val="13"/>
+        </w:numPr>
+      </w:pPr>
+      <w:r>
+        <w:lastRenderedPageBreak/>
+        <w:t xml:space="preserve"> </w:t>
+      </w:r>
+      <w:r>
+        <w:t>Now, we execute testing script. To do so, click terminal in the bottom of PyCharm (green circle) and it will open as shown in figure below:</w:t>
+      </w:r>
+      <w:r>
+        <w:br/>
+      </w:r>
+      <w:r>
+        <w:br/>
+      </w:r>
+      <w:r>
+        <w:rPr>
+          <w:noProof/>
+        </w:rPr>
+        <w:drawing>
+          <wp:inline distT="0" distB="0" distL="0" distR="0" wp14:anchorId="2E1D1AC3" wp14:editId="585EF383">
+            <wp:extent cx="5943600" cy="6395085"/>
+            <wp:effectExtent l="0" t="0" r="0" b="5715"/>
+            <wp:docPr id="37" name="Picture 37" descr="Text&#10;&#10;Description automatically generated"/>
+            <wp:cNvGraphicFramePr>
+              <a:graphicFrameLocks xmlns:a="http://schemas.openxmlformats.org/drawingml/2006/main" noChangeAspect="1"/>
+            </wp:cNvGraphicFramePr>
+            <a:graphic xmlns:a="http://schemas.openxmlformats.org/drawingml/2006/main">
+              <a:graphicData uri="http://schemas.openxmlformats.org/drawingml/2006/picture">
+                <pic:pic xmlns:pic="http://schemas.openxmlformats.org/drawingml/2006/picture">
+                  <pic:nvPicPr>
+                    <pic:cNvPr id="37" name="Picture 37" descr="Text&#10;&#10;Description automatically generated"/>
+                    <pic:cNvPicPr/>
+                  </pic:nvPicPr>
+                  <pic:blipFill>
+                    <a:blip r:embed="rId52"/>
+                    <a:stretch>
+                      <a:fillRect/>
+                    </a:stretch>
+                  </pic:blipFill>
+                  <pic:spPr>
+                    <a:xfrm>
+                      <a:off x="0" y="0"/>
+                      <a:ext cx="5943600" cy="6395085"/>
+                    </a:xfrm>
+                    <a:prstGeom prst="rect">
+                      <a:avLst/>
+                    </a:prstGeom>
+                  </pic:spPr>
+                </pic:pic>
+              </a:graphicData>
+            </a:graphic>
+          </wp:inline>
+        </w:drawing>
+      </w:r>
+      <w:r>
+        <w:br/>
+      </w:r>
+    </w:p>
+    <w:p>
+      <w:pPr>
+        <w:pStyle w:val="ListParagraph"/>
+        <w:numPr>
+          <w:ilvl w:val="0"/>
+          <w:numId w:val="13"/>
+        </w:numPr>
+      </w:pPr>
+      <w:r>
+        <w:t xml:space="preserve">On terminal, type </w:t>
+      </w:r>
+      <w:r>
+        <w:br/>
+      </w:r>
+      <w:r>
+        <w:br/>
+        <w:t xml:space="preserve"> </w:t>
+      </w:r>
+      <w:r>
+        <w:t xml:space="preserve"> </w:t>
+      </w:r>
+      <w:r>
+        <w:rPr>
+          <w:rFonts w:asciiTheme="majorHAnsi" w:hAnsiTheme="majorHAnsi" w:cstheme="majorHAnsi"/>
+        </w:rPr>
+        <w:t>robot -d PycharmOutput</w:t>
+      </w:r>
+      <w:r>
+        <w:rPr>
+          <w:rFonts w:asciiTheme="majorHAnsi" w:hAnsiTheme="majorHAnsi" w:cstheme="majorHAnsi"/>
+        </w:rPr>
+        <w:t>folder</w:t>
+      </w:r>
+      <w:r>
+        <w:rPr>
+          <w:rFonts w:asciiTheme="majorHAnsi" w:hAnsiTheme="majorHAnsi" w:cstheme="majorHAnsi"/>
+        </w:rPr>
+        <w:t xml:space="preserve"> --loglevel TRACE </w:t>
+      </w:r>
+      <w:r>
+        <w:rPr>
+          <w:rFonts w:asciiTheme="majorHAnsi" w:hAnsiTheme="majorHAnsi" w:cstheme="majorHAnsi"/>
+        </w:rPr>
+        <w:t>AnyName</w:t>
+      </w:r>
+      <w:r>
+        <w:rPr>
+          <w:rFonts w:asciiTheme="majorHAnsi" w:hAnsiTheme="majorHAnsi" w:cstheme="majorHAnsi"/>
+        </w:rPr>
+        <w:t>.robot</w:t>
+      </w:r>
+      <w:r>
+        <w:br/>
+      </w:r>
+    </w:p>
+    <w:p>
+      <w:pPr>
+        <w:pStyle w:val="ListParagraph"/>
+        <w:numPr>
+          <w:ilvl w:val="0"/>
+          <w:numId w:val="13"/>
+        </w:numPr>
+      </w:pPr>
+      <w:r>
+        <w:lastRenderedPageBreak/>
+        <w:t>Then, press Enter. It will run test</w:t>
+      </w:r>
+      <w:r>
+        <w:t>.</w:t>
+      </w:r>
+      <w:r>
+        <w:t xml:space="preserve"> After finish, we get </w:t>
+      </w:r>
+      <w:r>
+        <w:t xml:space="preserve">read testing report from project folder in PycharmOutputFolder. </w:t>
+      </w:r>
+    </w:p>
     <w:p/>
     <w:p>
       <w:pPr>
-        <w:rPr>
-          <w:rFonts w:eastAsiaTheme="majorEastAsia" w:cstheme="majorBidi"/>
-          <w:sz w:val="26"/>
-          <w:szCs w:val="26"/>
-        </w:rPr>
-      </w:pPr>
-      <w:r>
-        <w:br w:type="page"/>
-      </w:r>
+        <w:pStyle w:val="Heading1"/>
+        <w:jc w:val="center"/>
+      </w:pPr>
+      <w:r>
+        <w:t>Part 4: Input and output validation testing.</w:t>
+      </w:r>
+    </w:p>
+    <w:p/>
+    <w:p>
+      <w:pPr>
+        <w:pStyle w:val="ListParagraph"/>
+        <w:numPr>
+          <w:ilvl w:val="0"/>
+          <w:numId w:val="14"/>
+        </w:numPr>
+      </w:pPr>
+      <w:r>
+        <w:t>For open test case, you can use it as user keyword</w:t>
+      </w:r>
+      <w:r>
+        <w:t>s as shown in below:</w:t>
+      </w:r>
+    </w:p>
+    <w:p>
+      <w:pPr>
+        <w:pStyle w:val="ListParagraph"/>
+        <w:ind w:left="360"/>
+      </w:pPr>
+      <w:r>
+        <w:br/>
+      </w:r>
+      <w:r>
+        <w:drawing>
+          <wp:inline distT="0" distB="0" distL="0" distR="0" wp14:anchorId="5496AEFE" wp14:editId="15E15612">
+            <wp:extent cx="5943600" cy="814705"/>
+            <wp:effectExtent l="0" t="0" r="0" b="4445"/>
+            <wp:docPr id="27" name="Picture 27" descr="Text&#10;&#10;Description automatically generated with low confidence"/>
+            <wp:cNvGraphicFramePr>
+              <a:graphicFrameLocks xmlns:a="http://schemas.openxmlformats.org/drawingml/2006/main" noChangeAspect="1"/>
+            </wp:cNvGraphicFramePr>
+            <a:graphic xmlns:a="http://schemas.openxmlformats.org/drawingml/2006/main">
+              <a:graphicData uri="http://schemas.openxmlformats.org/drawingml/2006/picture">
+                <pic:pic xmlns:pic="http://schemas.openxmlformats.org/drawingml/2006/picture">
+                  <pic:nvPicPr>
+                    <pic:cNvPr id="27" name="Picture 27" descr="Text&#10;&#10;Description automatically generated with low confidence"/>
+                    <pic:cNvPicPr/>
+                  </pic:nvPicPr>
+                  <pic:blipFill>
+                    <a:blip r:embed="rId53"/>
+                    <a:stretch>
+                      <a:fillRect/>
+                    </a:stretch>
+                  </pic:blipFill>
+                  <pic:spPr>
+                    <a:xfrm>
+                      <a:off x="0" y="0"/>
+                      <a:ext cx="5943600" cy="814705"/>
+                    </a:xfrm>
+                    <a:prstGeom prst="rect">
+                      <a:avLst/>
+                    </a:prstGeom>
+                  </pic:spPr>
+                </pic:pic>
+              </a:graphicData>
+            </a:graphic>
+          </wp:inline>
+        </w:drawing>
+      </w:r>
+      <w:r>
+        <w:br/>
+      </w:r>
+    </w:p>
+    <w:p>
+      <w:pPr>
+        <w:pStyle w:val="ListParagraph"/>
+        <w:numPr>
+          <w:ilvl w:val="0"/>
+          <w:numId w:val="14"/>
+        </w:numPr>
+      </w:pPr>
+      <w:r>
+        <w:t>Create new test case. For this part, we create additional operation test cases.</w:t>
+      </w:r>
+      <w:r>
+        <w:br/>
+      </w:r>
+    </w:p>
+    <w:p>
+      <w:pPr>
+        <w:pStyle w:val="ListParagraph"/>
+        <w:numPr>
+          <w:ilvl w:val="0"/>
+          <w:numId w:val="14"/>
+        </w:numPr>
+      </w:pPr>
+      <w:r>
+        <w:t>There are two Appium keywords that will be used</w:t>
+      </w:r>
+      <w:r>
+        <w:br/>
+      </w:r>
+      <w:r>
+        <w:br/>
+        <w:t xml:space="preserve">a. </w:t>
+      </w:r>
+      <w:r>
+        <w:rPr>
+          <w:color w:val="FFC000" w:themeColor="accent4"/>
+        </w:rPr>
+        <w:t>Click element</w:t>
+      </w:r>
+      <w:r>
+        <w:tab/>
+      </w:r>
+      <w:r>
+        <w:tab/>
+      </w:r>
+      <w:r>
+        <w:rPr>
+          <w:color w:val="7030A0"/>
+        </w:rPr>
+        <w:t>{element</w:t>
+      </w:r>
+      <w:r>
+        <w:rPr>
+          <w:color w:val="7030A0"/>
+        </w:rPr>
+        <w:t xml:space="preserve"> path</w:t>
+      </w:r>
+      <w:r>
+        <w:rPr>
+          <w:color w:val="7030A0"/>
+        </w:rPr>
+        <w:t>}</w:t>
+      </w:r>
+      <w:r>
+        <w:tab/>
+        <w:t xml:space="preserve"> </w:t>
+      </w:r>
+      <w:r>
+        <w:br/>
+        <w:t xml:space="preserve">b. </w:t>
+      </w:r>
+      <w:r>
+        <w:rPr>
+          <w:color w:val="FFC000" w:themeColor="accent4"/>
+        </w:rPr>
+        <w:t>Element should Contains Text</w:t>
+      </w:r>
+      <w:r>
+        <w:rPr>
+          <w:color w:val="FFC000" w:themeColor="accent4"/>
+        </w:rPr>
+        <w:tab/>
+      </w:r>
+      <w:r>
+        <w:tab/>
+      </w:r>
+      <w:r>
+        <w:rPr>
+          <w:color w:val="7030A0"/>
+        </w:rPr>
+        <w:t>{element</w:t>
+      </w:r>
+      <w:r>
+        <w:rPr>
+          <w:color w:val="7030A0"/>
+        </w:rPr>
+        <w:t xml:space="preserve"> path</w:t>
+      </w:r>
+      <w:r>
+        <w:rPr>
+          <w:color w:val="7030A0"/>
+        </w:rPr>
+        <w:t>}</w:t>
+      </w:r>
+      <w:r>
+        <w:rPr>
+          <w:color w:val="7030A0"/>
+        </w:rPr>
+        <w:tab/>
+        <w:t>{Text that should be}</w:t>
+      </w:r>
+      <w:r>
+        <w:rPr>
+          <w:color w:val="7030A0"/>
+        </w:rPr>
+        <w:br/>
+      </w:r>
+    </w:p>
+    <w:p>
+      <w:pPr>
+        <w:pStyle w:val="ListParagraph"/>
+        <w:numPr>
+          <w:ilvl w:val="0"/>
+          <w:numId w:val="14"/>
+        </w:numPr>
+      </w:pPr>
+      <w:r>
+        <w:t xml:space="preserve">If we look </w:t>
+      </w:r>
+      <w:r>
+        <w:t>on</w:t>
+      </w:r>
+      <w:r>
+        <w:t xml:space="preserve"> webpage testing, we can get element path from webpage by clicking right mouse button and choosing ‘Inspect’. For mobile testing, we use UI Automator Viewer</w:t>
+      </w:r>
+      <w:r>
+        <w:t xml:space="preserve"> from Android SDK.</w:t>
+      </w:r>
+      <w:r>
+        <w:br/>
+      </w:r>
+    </w:p>
+    <w:p>
+      <w:pPr>
+        <w:pStyle w:val="ListParagraph"/>
+        <w:numPr>
+          <w:ilvl w:val="0"/>
+          <w:numId w:val="14"/>
+        </w:numPr>
+      </w:pPr>
+      <w:r>
+        <w:t>Firstly, open app (more specifically, open page inside app) that you want to test and extract element path. For th</w:t>
+      </w:r>
+      <w:r>
+        <w:t>is testing, we open SimpCalc main page as shown in below:</w:t>
+      </w:r>
+      <w:r>
+        <w:br/>
+      </w:r>
+      <w:r>
+        <w:br/>
+      </w:r>
+      <w:r>
+        <w:drawing>
+          <wp:inline distT="0" distB="0" distL="0" distR="0" wp14:anchorId="629C5A4C" wp14:editId="6357DCA5">
+            <wp:extent cx="1295400" cy="2739172"/>
+            <wp:effectExtent l="0" t="0" r="0" b="4445"/>
+            <wp:docPr id="32" name="Picture 32" descr="A screenshot of a cell phone&#10;&#10;Description automatically generated with medium confidence"/>
+            <wp:cNvGraphicFramePr>
+              <a:graphicFrameLocks xmlns:a="http://schemas.openxmlformats.org/drawingml/2006/main" noChangeAspect="1"/>
+            </wp:cNvGraphicFramePr>
+            <a:graphic xmlns:a="http://schemas.openxmlformats.org/drawingml/2006/main">
+              <a:graphicData uri="http://schemas.openxmlformats.org/drawingml/2006/picture">
+                <pic:pic xmlns:pic="http://schemas.openxmlformats.org/drawingml/2006/picture">
+                  <pic:nvPicPr>
+                    <pic:cNvPr id="32" name="Picture 32" descr="A screenshot of a cell phone&#10;&#10;Description automatically generated with medium confidence"/>
+                    <pic:cNvPicPr/>
+                  </pic:nvPicPr>
+                  <pic:blipFill>
+                    <a:blip r:embed="rId54"/>
+                    <a:stretch>
+                      <a:fillRect/>
+                    </a:stretch>
+                  </pic:blipFill>
+                  <pic:spPr>
+                    <a:xfrm>
+                      <a:off x="0" y="0"/>
+                      <a:ext cx="1302441" cy="2754061"/>
+                    </a:xfrm>
+                    <a:prstGeom prst="rect">
+                      <a:avLst/>
+                    </a:prstGeom>
+                  </pic:spPr>
+                </pic:pic>
+              </a:graphicData>
+            </a:graphic>
+          </wp:inline>
+        </w:drawing>
+      </w:r>
+    </w:p>
+    <w:p>
+      <w:pPr>
+        <w:pStyle w:val="ListParagraph"/>
+        <w:numPr>
+          <w:ilvl w:val="0"/>
+          <w:numId w:val="14"/>
+        </w:numPr>
+      </w:pPr>
       <w:r>
         <w:lastRenderedPageBreak/>
-        <w:br/>
-      </w:r>
-      <w:r>
-        <w:br/>
-      </w:r>
-      <w:r>
-        <w:br/>
-      </w:r>
-    </w:p>
-    <w:p/>
-    <w:p/>
+        <w:t xml:space="preserve">After that, open command prompt and type </w:t>
+      </w:r>
+      <w:r>
+        <w:rPr>
+          <w:b/>
+          <w:bCs/>
+        </w:rPr>
+        <w:t>uiautomatorviewer</w:t>
+      </w:r>
+      <w:r>
+        <w:t>.</w:t>
+      </w:r>
+      <w:r>
+        <w:br/>
+      </w:r>
+    </w:p>
+    <w:p>
+      <w:pPr>
+        <w:pStyle w:val="ListParagraph"/>
+        <w:numPr>
+          <w:ilvl w:val="0"/>
+          <w:numId w:val="14"/>
+        </w:numPr>
+      </w:pPr>
+      <w:r>
+        <w:t>When you press Enter, UI Automator Viewer is opened as shown in below:</w:t>
+      </w:r>
+      <w:r>
+        <w:br/>
+      </w:r>
+      <w:r>
+        <w:br/>
+      </w:r>
+      <w:r>
+        <w:drawing>
+          <wp:inline distT="0" distB="0" distL="0" distR="0" wp14:anchorId="5D150CC7" wp14:editId="0B4733CC">
+            <wp:extent cx="4591050" cy="3488904"/>
+            <wp:effectExtent l="0" t="0" r="0" b="0"/>
+            <wp:docPr id="36" name="Picture 36" descr="Graphical user interface, application, Word&#10;&#10;Description automatically generated"/>
+            <wp:cNvGraphicFramePr>
+              <a:graphicFrameLocks xmlns:a="http://schemas.openxmlformats.org/drawingml/2006/main" noChangeAspect="1"/>
+            </wp:cNvGraphicFramePr>
+            <a:graphic xmlns:a="http://schemas.openxmlformats.org/drawingml/2006/main">
+              <a:graphicData uri="http://schemas.openxmlformats.org/drawingml/2006/picture">
+                <pic:pic xmlns:pic="http://schemas.openxmlformats.org/drawingml/2006/picture">
+                  <pic:nvPicPr>
+                    <pic:cNvPr id="36" name="Picture 36" descr="Graphical user interface, application, Word&#10;&#10;Description automatically generated"/>
+                    <pic:cNvPicPr/>
+                  </pic:nvPicPr>
+                  <pic:blipFill>
+                    <a:blip r:embed="rId55"/>
+                    <a:stretch>
+                      <a:fillRect/>
+                    </a:stretch>
+                  </pic:blipFill>
+                  <pic:spPr>
+                    <a:xfrm>
+                      <a:off x="0" y="0"/>
+                      <a:ext cx="4594598" cy="3491600"/>
+                    </a:xfrm>
+                    <a:prstGeom prst="rect">
+                      <a:avLst/>
+                    </a:prstGeom>
+                  </pic:spPr>
+                </pic:pic>
+              </a:graphicData>
+            </a:graphic>
+          </wp:inline>
+        </w:drawing>
+      </w:r>
+      <w:r>
+        <w:br/>
+      </w:r>
+    </w:p>
+    <w:p>
+      <w:pPr>
+        <w:pStyle w:val="ListParagraph"/>
+        <w:numPr>
+          <w:ilvl w:val="0"/>
+          <w:numId w:val="14"/>
+        </w:numPr>
+      </w:pPr>
+      <w:r>
+        <w:t>To scree</w:t>
+      </w:r>
+      <w:r>
+        <w:t>n</w:t>
+      </w:r>
+      <w:r>
+        <w:t>sho</w:t>
+      </w:r>
+      <w:r>
+        <w:t>t apps, click Device Screen Shot (green circle). It screenshot the app from device as shown in below:</w:t>
+      </w:r>
+      <w:r>
+        <w:br/>
+      </w:r>
+      <w:r>
+        <w:br/>
+      </w:r>
+      <w:r>
+        <w:drawing>
+          <wp:inline distT="0" distB="0" distL="0" distR="0" wp14:anchorId="6F1E68A7" wp14:editId="1372D522">
+            <wp:extent cx="3719509" cy="2790825"/>
+            <wp:effectExtent l="0" t="0" r="0" b="0"/>
+            <wp:docPr id="38" name="Picture 38" descr="Graphical user interface, application&#10;&#10;Description automatically generated"/>
+            <wp:cNvGraphicFramePr>
+              <a:graphicFrameLocks xmlns:a="http://schemas.openxmlformats.org/drawingml/2006/main" noChangeAspect="1"/>
+            </wp:cNvGraphicFramePr>
+            <a:graphic xmlns:a="http://schemas.openxmlformats.org/drawingml/2006/main">
+              <a:graphicData uri="http://schemas.openxmlformats.org/drawingml/2006/picture">
+                <pic:pic xmlns:pic="http://schemas.openxmlformats.org/drawingml/2006/picture">
+                  <pic:nvPicPr>
+                    <pic:cNvPr id="38" name="Picture 38" descr="Graphical user interface, application&#10;&#10;Description automatically generated"/>
+                    <pic:cNvPicPr/>
+                  </pic:nvPicPr>
+                  <pic:blipFill>
+                    <a:blip r:embed="rId56"/>
+                    <a:stretch>
+                      <a:fillRect/>
+                    </a:stretch>
+                  </pic:blipFill>
+                  <pic:spPr>
+                    <a:xfrm>
+                      <a:off x="0" y="0"/>
+                      <a:ext cx="3734155" cy="2801814"/>
+                    </a:xfrm>
+                    <a:prstGeom prst="rect">
+                      <a:avLst/>
+                    </a:prstGeom>
+                  </pic:spPr>
+                </pic:pic>
+              </a:graphicData>
+            </a:graphic>
+          </wp:inline>
+        </w:drawing>
+      </w:r>
+      <w:r>
+        <w:br/>
+      </w:r>
+      <w:r>
+        <w:br/>
+      </w:r>
+      <w:r>
+        <w:br/>
+      </w:r>
+      <w:r>
+        <w:lastRenderedPageBreak/>
+        <w:t xml:space="preserve">Note: If you get error message when click screenshot, it means you cannot </w:t>
+      </w:r>
+      <w:r>
+        <w:t>do that. To solve it,</w:t>
+      </w:r>
+      <w:r>
+        <w:t xml:space="preserve"> </w:t>
+      </w:r>
+      <w:r>
+        <w:t xml:space="preserve">you type </w:t>
+      </w:r>
+      <w:r>
+        <w:rPr>
+          <w:b/>
+          <w:bCs/>
+        </w:rPr>
+        <w:t>adb reconnect</w:t>
+      </w:r>
+      <w:r>
+        <w:t xml:space="preserve"> on command prompt and open UI Automator Viewer again.</w:t>
+      </w:r>
+      <w:r>
+        <w:br/>
+      </w:r>
+    </w:p>
+    <w:p>
+      <w:pPr>
+        <w:pStyle w:val="ListParagraph"/>
+        <w:numPr>
+          <w:ilvl w:val="0"/>
+          <w:numId w:val="14"/>
+        </w:numPr>
+      </w:pPr>
+      <w:r>
+        <w:t>On this page, click element that you want to use. For example, we click on + button, Ui Automator Viewer show all information about that element on left side is shown in below</w:t>
+      </w:r>
+      <w:r>
+        <w:br/>
+      </w:r>
+      <w:r>
+        <w:br/>
+      </w:r>
+      <w:r>
+        <w:drawing>
+          <wp:inline distT="0" distB="0" distL="0" distR="0" wp14:anchorId="5A8902B7" wp14:editId="6DDABC42">
+            <wp:extent cx="5943600" cy="4630420"/>
+            <wp:effectExtent l="0" t="0" r="0" b="0"/>
+            <wp:docPr id="39" name="Picture 39" descr="A picture containing text, electronics, screenshot&#10;&#10;Description automatically generated"/>
+            <wp:cNvGraphicFramePr>
+              <a:graphicFrameLocks xmlns:a="http://schemas.openxmlformats.org/drawingml/2006/main" noChangeAspect="1"/>
+            </wp:cNvGraphicFramePr>
+            <a:graphic xmlns:a="http://schemas.openxmlformats.org/drawingml/2006/main">
+              <a:graphicData uri="http://schemas.openxmlformats.org/drawingml/2006/picture">
+                <pic:pic xmlns:pic="http://schemas.openxmlformats.org/drawingml/2006/picture">
+                  <pic:nvPicPr>
+                    <pic:cNvPr id="39" name="Picture 39" descr="A picture containing text, electronics, screenshot&#10;&#10;Description automatically generated"/>
+                    <pic:cNvPicPr/>
+                  </pic:nvPicPr>
+                  <pic:blipFill>
+                    <a:blip r:embed="rId57"/>
+                    <a:stretch>
+                      <a:fillRect/>
+                    </a:stretch>
+                  </pic:blipFill>
+                  <pic:spPr>
+                    <a:xfrm>
+                      <a:off x="0" y="0"/>
+                      <a:ext cx="5943600" cy="4630420"/>
+                    </a:xfrm>
+                    <a:prstGeom prst="rect">
+                      <a:avLst/>
+                    </a:prstGeom>
+                  </pic:spPr>
+                </pic:pic>
+              </a:graphicData>
+            </a:graphic>
+          </wp:inline>
+        </w:drawing>
+      </w:r>
+      <w:r>
+        <w:br/>
+      </w:r>
+    </w:p>
+    <w:p>
+      <w:pPr>
+        <w:pStyle w:val="ListParagraph"/>
+        <w:numPr>
+          <w:ilvl w:val="0"/>
+          <w:numId w:val="14"/>
+        </w:numPr>
+      </w:pPr>
+      <w:r>
+        <w:t xml:space="preserve">The information that we need to look up is resource-id. </w:t>
+      </w:r>
+      <w:r>
+        <w:br/>
+      </w:r>
+    </w:p>
+    <w:p>
+      <w:pPr>
+        <w:pStyle w:val="ListParagraph"/>
+        <w:numPr>
+          <w:ilvl w:val="0"/>
+          <w:numId w:val="14"/>
+        </w:numPr>
+      </w:pPr>
+      <w:r>
+        <w:t>For this test cases, we want to test 9 + 3 equal to 12. So, we need to get id of:</w:t>
+      </w:r>
+      <w:r>
+        <w:br/>
+      </w:r>
+      <w:r>
+        <w:br/>
+        <w:t>a. Plus button</w:t>
+      </w:r>
+      <w:r>
+        <w:br/>
+        <w:t>b. Equal button</w:t>
+      </w:r>
+      <w:r>
+        <w:br/>
+        <w:t>c. Number 9 button</w:t>
+      </w:r>
+      <w:r>
+        <w:br/>
+        <w:t>d. Number 3 button</w:t>
+      </w:r>
+      <w:r>
+        <w:br/>
+        <w:t>e. Output screen</w:t>
+      </w:r>
+      <w:r>
+        <w:br/>
+        <w:t>f. Hint screen (below output screen)</w:t>
+      </w:r>
+      <w:r>
+        <w:t xml:space="preserve"> </w:t>
+      </w:r>
+    </w:p>
+    <w:p>
+      <w:r>
+        <w:lastRenderedPageBreak/>
+        <w:br/>
+      </w:r>
+      <w:r>
+        <w:br/>
+      </w:r>
+    </w:p>
+    <w:p>
+      <w:pPr>
+        <w:pStyle w:val="ListParagraph"/>
+        <w:numPr>
+          <w:ilvl w:val="0"/>
+          <w:numId w:val="14"/>
+        </w:numPr>
+      </w:pPr>
+      <w:r>
+        <w:t>Before we start write script, we pla</w:t>
+      </w:r>
+      <w:r>
+        <w:t>n</w:t>
+      </w:r>
+      <w:r>
+        <w:t xml:space="preserve"> the steps of test case. For this test case, its steps are:</w:t>
+      </w:r>
+      <w:r>
+        <w:br/>
+      </w:r>
+      <w:r>
+        <w:br/>
+        <w:t xml:space="preserve">i. </w:t>
+      </w:r>
+      <w:r>
+        <w:t>Click number 9 button</w:t>
+      </w:r>
+      <w:r>
+        <w:br/>
+        <w:t>ii. Number 9 is shown on output screen</w:t>
+      </w:r>
+      <w:r>
+        <w:br/>
+        <w:t xml:space="preserve">iii. </w:t>
+      </w:r>
+      <w:r>
+        <w:t xml:space="preserve">Click </w:t>
+      </w:r>
+      <w:r>
+        <w:t>+</w:t>
+      </w:r>
+      <w:r>
+        <w:t xml:space="preserve"> button</w:t>
+      </w:r>
+      <w:r>
+        <w:br/>
+        <w:t>i</w:t>
+      </w:r>
+      <w:r>
+        <w:t>v</w:t>
+      </w:r>
+      <w:r>
+        <w:t xml:space="preserve">. </w:t>
+      </w:r>
+      <w:r>
+        <w:t>Click number 3</w:t>
+      </w:r>
+      <w:r>
+        <w:br/>
+      </w:r>
+      <w:r>
+        <w:t>v. Number 3 is shown on output screen</w:t>
+      </w:r>
+      <w:r>
+        <w:br/>
+        <w:t>vi. ‘9 +’ is shown on hint screen</w:t>
+      </w:r>
+      <w:r>
+        <w:br/>
+        <w:t>vii. Click = button</w:t>
+      </w:r>
+      <w:r>
+        <w:br/>
+        <w:t xml:space="preserve">viii. </w:t>
+      </w:r>
+      <w:r>
+        <w:t>Number 12 is shown on output screen</w:t>
+      </w:r>
+      <w:r>
+        <w:br/>
+        <w:t>ix. ‘9 + 3’ is shown on hint screen</w:t>
+      </w:r>
+      <w:r>
+        <w:br/>
+      </w:r>
+    </w:p>
+    <w:p>
+      <w:pPr>
+        <w:pStyle w:val="ListParagraph"/>
+        <w:numPr>
+          <w:ilvl w:val="0"/>
+          <w:numId w:val="14"/>
+        </w:numPr>
+      </w:pPr>
+      <w:r>
+        <w:t>Now, write the script as shown in figure below:</w:t>
+      </w:r>
+      <w:r>
+        <w:br/>
+      </w:r>
+      <w:r>
+        <w:br/>
+      </w:r>
+      <w:r>
+        <w:drawing>
+          <wp:inline distT="0" distB="0" distL="0" distR="0" wp14:anchorId="3590EC69" wp14:editId="57620011">
+            <wp:extent cx="5943600" cy="2449830"/>
+            <wp:effectExtent l="0" t="0" r="0" b="7620"/>
+            <wp:docPr id="40" name="Picture 40" descr="Text&#10;&#10;Description automatically generated"/>
+            <wp:cNvGraphicFramePr>
+              <a:graphicFrameLocks xmlns:a="http://schemas.openxmlformats.org/drawingml/2006/main" noChangeAspect="1"/>
+            </wp:cNvGraphicFramePr>
+            <a:graphic xmlns:a="http://schemas.openxmlformats.org/drawingml/2006/main">
+              <a:graphicData uri="http://schemas.openxmlformats.org/drawingml/2006/picture">
+                <pic:pic xmlns:pic="http://schemas.openxmlformats.org/drawingml/2006/picture">
+                  <pic:nvPicPr>
+                    <pic:cNvPr id="40" name="Picture 40" descr="Text&#10;&#10;Description automatically generated"/>
+                    <pic:cNvPicPr/>
+                  </pic:nvPicPr>
+                  <pic:blipFill>
+                    <a:blip r:embed="rId58"/>
+                    <a:stretch>
+                      <a:fillRect/>
+                    </a:stretch>
+                  </pic:blipFill>
+                  <pic:spPr>
+                    <a:xfrm>
+                      <a:off x="0" y="0"/>
+                      <a:ext cx="5943600" cy="2449830"/>
+                    </a:xfrm>
+                    <a:prstGeom prst="rect">
+                      <a:avLst/>
+                    </a:prstGeom>
+                  </pic:spPr>
+                </pic:pic>
+              </a:graphicData>
+            </a:graphic>
+          </wp:inline>
+        </w:drawing>
+      </w:r>
+      <w:r>
+        <w:br/>
+      </w:r>
+    </w:p>
+    <w:p>
+      <w:pPr>
+        <w:pStyle w:val="ListParagraph"/>
+        <w:numPr>
+          <w:ilvl w:val="0"/>
+          <w:numId w:val="14"/>
+        </w:numPr>
+      </w:pPr>
+      <w:r>
+        <w:t>Finally, run  the test on terminal.</w:t>
+      </w:r>
+    </w:p>
     <w:sectPr>
       <w:pgSz w:w="12240" w:h="15840"/>
       <w:pgMar w:top="1440" w:right="1440" w:bottom="1440" w:left="1440" w:header="720" w:footer="720" w:gutter="0"/>
@@ -2876,6 +4514,95 @@
     </w:lvl>
   </w:abstractNum>
   <w:abstractNum w:abstractNumId="1" w15:restartNumberingAfterBreak="0">
+    <w:nsid w:val="17E84990"/>
+    <w:multiLevelType w:val="hybridMultilevel"/>
+    <w:tmpl w:val="343C43F4"/>
+    <w:lvl w:ilvl="0" w:tplc="599E98CC">
+      <w:start w:val="1"/>
+      <w:numFmt w:val="decimal"/>
+      <w:lvlText w:val="%1."/>
+      <w:lvlJc w:val="left"/>
+      <w:pPr>
+        <w:ind w:left="360" w:hanging="360"/>
+      </w:pPr>
+      <w:rPr>
+        <w:rFonts w:hint="default"/>
+      </w:rPr>
+    </w:lvl>
+    <w:lvl w:ilvl="1" w:tplc="04090019" w:tentative="1">
+      <w:start w:val="1"/>
+      <w:numFmt w:val="lowerLetter"/>
+      <w:lvlText w:val="%2."/>
+      <w:lvlJc w:val="left"/>
+      <w:pPr>
+        <w:ind w:left="1080" w:hanging="360"/>
+      </w:pPr>
+    </w:lvl>
+    <w:lvl w:ilvl="2" w:tplc="0409001B" w:tentative="1">
+      <w:start w:val="1"/>
+      <w:numFmt w:val="lowerRoman"/>
+      <w:lvlText w:val="%3."/>
+      <w:lvlJc w:val="right"/>
+      <w:pPr>
+        <w:ind w:left="1800" w:hanging="180"/>
+      </w:pPr>
+    </w:lvl>
+    <w:lvl w:ilvl="3" w:tplc="0409000F" w:tentative="1">
+      <w:start w:val="1"/>
+      <w:numFmt w:val="decimal"/>
+      <w:lvlText w:val="%4."/>
+      <w:lvlJc w:val="left"/>
+      <w:pPr>
+        <w:ind w:left="2520" w:hanging="360"/>
+      </w:pPr>
+    </w:lvl>
+    <w:lvl w:ilvl="4" w:tplc="04090019" w:tentative="1">
+      <w:start w:val="1"/>
+      <w:numFmt w:val="lowerLetter"/>
+      <w:lvlText w:val="%5."/>
+      <w:lvlJc w:val="left"/>
+      <w:pPr>
+        <w:ind w:left="3240" w:hanging="360"/>
+      </w:pPr>
+    </w:lvl>
+    <w:lvl w:ilvl="5" w:tplc="0409001B" w:tentative="1">
+      <w:start w:val="1"/>
+      <w:numFmt w:val="lowerRoman"/>
+      <w:lvlText w:val="%6."/>
+      <w:lvlJc w:val="right"/>
+      <w:pPr>
+        <w:ind w:left="3960" w:hanging="180"/>
+      </w:pPr>
+    </w:lvl>
+    <w:lvl w:ilvl="6" w:tplc="0409000F" w:tentative="1">
+      <w:start w:val="1"/>
+      <w:numFmt w:val="decimal"/>
+      <w:lvlText w:val="%7."/>
+      <w:lvlJc w:val="left"/>
+      <w:pPr>
+        <w:ind w:left="4680" w:hanging="360"/>
+      </w:pPr>
+    </w:lvl>
+    <w:lvl w:ilvl="7" w:tplc="04090019" w:tentative="1">
+      <w:start w:val="1"/>
+      <w:numFmt w:val="lowerLetter"/>
+      <w:lvlText w:val="%8."/>
+      <w:lvlJc w:val="left"/>
+      <w:pPr>
+        <w:ind w:left="5400" w:hanging="360"/>
+      </w:pPr>
+    </w:lvl>
+    <w:lvl w:ilvl="8" w:tplc="0409001B" w:tentative="1">
+      <w:start w:val="1"/>
+      <w:numFmt w:val="lowerRoman"/>
+      <w:lvlText w:val="%9."/>
+      <w:lvlJc w:val="right"/>
+      <w:pPr>
+        <w:ind w:left="6120" w:hanging="180"/>
+      </w:pPr>
+    </w:lvl>
+  </w:abstractNum>
+  <w:abstractNum w:abstractNumId="2" w15:restartNumberingAfterBreak="0">
     <w:nsid w:val="1B2F1417"/>
     <w:multiLevelType w:val="hybridMultilevel"/>
     <w:tmpl w:val="C3F646C8"/>
@@ -2964,7 +4691,7 @@
       </w:pPr>
     </w:lvl>
   </w:abstractNum>
-  <w:abstractNum w:abstractNumId="2" w15:restartNumberingAfterBreak="0">
+  <w:abstractNum w:abstractNumId="3" w15:restartNumberingAfterBreak="0">
     <w:nsid w:val="1BF96029"/>
     <w:multiLevelType w:val="hybridMultilevel"/>
     <w:tmpl w:val="D8200438"/>
@@ -3053,7 +4780,7 @@
       </w:pPr>
     </w:lvl>
   </w:abstractNum>
-  <w:abstractNum w:abstractNumId="3" w15:restartNumberingAfterBreak="0">
+  <w:abstractNum w:abstractNumId="4" w15:restartNumberingAfterBreak="0">
     <w:nsid w:val="252C3C30"/>
     <w:multiLevelType w:val="hybridMultilevel"/>
     <w:tmpl w:val="9CE2F8FC"/>
@@ -3142,7 +4869,7 @@
       </w:pPr>
     </w:lvl>
   </w:abstractNum>
-  <w:abstractNum w:abstractNumId="4" w15:restartNumberingAfterBreak="0">
+  <w:abstractNum w:abstractNumId="5" w15:restartNumberingAfterBreak="0">
     <w:nsid w:val="3F167BBB"/>
     <w:multiLevelType w:val="hybridMultilevel"/>
     <w:tmpl w:val="9BFED9E4"/>
@@ -3232,7 +4959,7 @@
       </w:pPr>
     </w:lvl>
   </w:abstractNum>
-  <w:abstractNum w:abstractNumId="5" w15:restartNumberingAfterBreak="0">
+  <w:abstractNum w:abstractNumId="6" w15:restartNumberingAfterBreak="0">
     <w:nsid w:val="426B449C"/>
     <w:multiLevelType w:val="hybridMultilevel"/>
     <w:tmpl w:val="016CC5C4"/>
@@ -3321,7 +5048,7 @@
       </w:pPr>
     </w:lvl>
   </w:abstractNum>
-  <w:abstractNum w:abstractNumId="6" w15:restartNumberingAfterBreak="0">
+  <w:abstractNum w:abstractNumId="7" w15:restartNumberingAfterBreak="0">
     <w:nsid w:val="4436070B"/>
     <w:multiLevelType w:val="hybridMultilevel"/>
     <w:tmpl w:val="38C2D830"/>
@@ -3410,7 +5137,7 @@
       </w:pPr>
     </w:lvl>
   </w:abstractNum>
-  <w:abstractNum w:abstractNumId="7" w15:restartNumberingAfterBreak="0">
+  <w:abstractNum w:abstractNumId="8" w15:restartNumberingAfterBreak="0">
     <w:nsid w:val="6A15736F"/>
     <w:multiLevelType w:val="hybridMultilevel"/>
     <w:tmpl w:val="D8B0954A"/>
@@ -3499,7 +5226,7 @@
       </w:pPr>
     </w:lvl>
   </w:abstractNum>
-  <w:abstractNum w:abstractNumId="8" w15:restartNumberingAfterBreak="0">
+  <w:abstractNum w:abstractNumId="9" w15:restartNumberingAfterBreak="0">
     <w:nsid w:val="6AC149DB"/>
     <w:multiLevelType w:val="hybridMultilevel"/>
     <w:tmpl w:val="9CD62A7A"/>
@@ -3588,7 +5315,7 @@
       </w:pPr>
     </w:lvl>
   </w:abstractNum>
-  <w:abstractNum w:abstractNumId="9" w15:restartNumberingAfterBreak="0">
+  <w:abstractNum w:abstractNumId="10" w15:restartNumberingAfterBreak="0">
     <w:nsid w:val="736E23B0"/>
     <w:multiLevelType w:val="hybridMultilevel"/>
     <w:tmpl w:val="E0304F64"/>
@@ -3677,7 +5404,96 @@
       </w:pPr>
     </w:lvl>
   </w:abstractNum>
-  <w:abstractNum w:abstractNumId="10" w15:restartNumberingAfterBreak="0">
+  <w:abstractNum w:abstractNumId="11" w15:restartNumberingAfterBreak="0">
+    <w:nsid w:val="755B0503"/>
+    <w:multiLevelType w:val="hybridMultilevel"/>
+    <w:tmpl w:val="90DE26E4"/>
+    <w:lvl w:ilvl="0" w:tplc="C9009F38">
+      <w:start w:val="1"/>
+      <w:numFmt w:val="decimal"/>
+      <w:lvlText w:val="%1."/>
+      <w:lvlJc w:val="left"/>
+      <w:pPr>
+        <w:ind w:left="360" w:hanging="360"/>
+      </w:pPr>
+      <w:rPr>
+        <w:rFonts w:hint="default"/>
+      </w:rPr>
+    </w:lvl>
+    <w:lvl w:ilvl="1" w:tplc="04090019">
+      <w:start w:val="1"/>
+      <w:numFmt w:val="lowerLetter"/>
+      <w:lvlText w:val="%2."/>
+      <w:lvlJc w:val="left"/>
+      <w:pPr>
+        <w:ind w:left="1080" w:hanging="360"/>
+      </w:pPr>
+    </w:lvl>
+    <w:lvl w:ilvl="2" w:tplc="0409001B" w:tentative="1">
+      <w:start w:val="1"/>
+      <w:numFmt w:val="lowerRoman"/>
+      <w:lvlText w:val="%3."/>
+      <w:lvlJc w:val="right"/>
+      <w:pPr>
+        <w:ind w:left="1800" w:hanging="180"/>
+      </w:pPr>
+    </w:lvl>
+    <w:lvl w:ilvl="3" w:tplc="0409000F" w:tentative="1">
+      <w:start w:val="1"/>
+      <w:numFmt w:val="decimal"/>
+      <w:lvlText w:val="%4."/>
+      <w:lvlJc w:val="left"/>
+      <w:pPr>
+        <w:ind w:left="2520" w:hanging="360"/>
+      </w:pPr>
+    </w:lvl>
+    <w:lvl w:ilvl="4" w:tplc="04090019" w:tentative="1">
+      <w:start w:val="1"/>
+      <w:numFmt w:val="lowerLetter"/>
+      <w:lvlText w:val="%5."/>
+      <w:lvlJc w:val="left"/>
+      <w:pPr>
+        <w:ind w:left="3240" w:hanging="360"/>
+      </w:pPr>
+    </w:lvl>
+    <w:lvl w:ilvl="5" w:tplc="0409001B" w:tentative="1">
+      <w:start w:val="1"/>
+      <w:numFmt w:val="lowerRoman"/>
+      <w:lvlText w:val="%6."/>
+      <w:lvlJc w:val="right"/>
+      <w:pPr>
+        <w:ind w:left="3960" w:hanging="180"/>
+      </w:pPr>
+    </w:lvl>
+    <w:lvl w:ilvl="6" w:tplc="0409000F" w:tentative="1">
+      <w:start w:val="1"/>
+      <w:numFmt w:val="decimal"/>
+      <w:lvlText w:val="%7."/>
+      <w:lvlJc w:val="left"/>
+      <w:pPr>
+        <w:ind w:left="4680" w:hanging="360"/>
+      </w:pPr>
+    </w:lvl>
+    <w:lvl w:ilvl="7" w:tplc="04090019" w:tentative="1">
+      <w:start w:val="1"/>
+      <w:numFmt w:val="lowerLetter"/>
+      <w:lvlText w:val="%8."/>
+      <w:lvlJc w:val="left"/>
+      <w:pPr>
+        <w:ind w:left="5400" w:hanging="360"/>
+      </w:pPr>
+    </w:lvl>
+    <w:lvl w:ilvl="8" w:tplc="0409001B" w:tentative="1">
+      <w:start w:val="1"/>
+      <w:numFmt w:val="lowerRoman"/>
+      <w:lvlText w:val="%9."/>
+      <w:lvlJc w:val="right"/>
+      <w:pPr>
+        <w:ind w:left="6120" w:hanging="180"/>
+      </w:pPr>
+    </w:lvl>
+  </w:abstractNum>
+  <w:abstractNum w:abstractNumId="12" w15:restartNumberingAfterBreak="0">
     <w:nsid w:val="77164E70"/>
     <w:multiLevelType w:val="hybridMultilevel"/>
     <w:tmpl w:val="0C3EEA68"/>
@@ -3766,7 +5582,7 @@
       </w:pPr>
     </w:lvl>
   </w:abstractNum>
-  <w:abstractNum w:abstractNumId="11" w15:restartNumberingAfterBreak="0">
+  <w:abstractNum w:abstractNumId="13" w15:restartNumberingAfterBreak="0">
     <w:nsid w:val="7F0B1253"/>
     <w:multiLevelType w:val="hybridMultilevel"/>
     <w:tmpl w:val="6FAED3C8"/>
@@ -3856,40 +5672,46 @@
     </w:lvl>
   </w:abstractNum>
   <w:num w:numId="1" w16cid:durableId="1279147534">
+    <w:abstractNumId w:val="4"/>
+  </w:num>
+  <w:num w:numId="2" w16cid:durableId="1385443041">
+    <w:abstractNumId w:val="2"/>
+  </w:num>
+  <w:num w:numId="3" w16cid:durableId="365640920">
+    <w:abstractNumId w:val="6"/>
+  </w:num>
+  <w:num w:numId="4" w16cid:durableId="1745302485">
     <w:abstractNumId w:val="3"/>
   </w:num>
-  <w:num w:numId="2" w16cid:durableId="1385443041">
-    <w:abstractNumId w:val="1"/>
-  </w:num>
-  <w:num w:numId="3" w16cid:durableId="365640920">
-    <w:abstractNumId w:val="5"/>
-  </w:num>
-  <w:num w:numId="4" w16cid:durableId="1745302485">
-    <w:abstractNumId w:val="2"/>
-  </w:num>
   <w:num w:numId="5" w16cid:durableId="1848010220">
-    <w:abstractNumId w:val="11"/>
+    <w:abstractNumId w:val="13"/>
   </w:num>
   <w:num w:numId="6" w16cid:durableId="321390519">
     <w:abstractNumId w:val="0"/>
   </w:num>
   <w:num w:numId="7" w16cid:durableId="1998069617">
+    <w:abstractNumId w:val="8"/>
+  </w:num>
+  <w:num w:numId="8" w16cid:durableId="1300260430">
+    <w:abstractNumId w:val="5"/>
+  </w:num>
+  <w:num w:numId="9" w16cid:durableId="1352955552">
+    <w:abstractNumId w:val="12"/>
+  </w:num>
+  <w:num w:numId="10" w16cid:durableId="857694833">
     <w:abstractNumId w:val="7"/>
   </w:num>
-  <w:num w:numId="8" w16cid:durableId="1300260430">
-    <w:abstractNumId w:val="4"/>
-  </w:num>
-  <w:num w:numId="9" w16cid:durableId="1352955552">
+  <w:num w:numId="11" w16cid:durableId="1566185640">
     <w:abstractNumId w:val="10"/>
   </w:num>
-  <w:num w:numId="10" w16cid:durableId="857694833">
-    <w:abstractNumId w:val="6"/>
-  </w:num>
-  <w:num w:numId="11" w16cid:durableId="1566185640">
+  <w:num w:numId="12" w16cid:durableId="15429476">
     <w:abstractNumId w:val="9"/>
   </w:num>
-  <w:num w:numId="12" w16cid:durableId="15429476">
-    <w:abstractNumId w:val="8"/>
+  <w:num w:numId="13" w16cid:durableId="1322659261">
+    <w:abstractNumId w:val="11"/>
+  </w:num>
+  <w:num w:numId="14" w16cid:durableId="302085765">
+    <w:abstractNumId w:val="1"/>
   </w:num>
 </w:numbering>
 </file>
@@ -4871,12 +6693,6 @@
 </file>
 
 <file path=customXml/item2.xml><?xml version="1.0" encoding="utf-8"?>
-<p:properties xmlns:p="http://schemas.microsoft.com/office/2006/metadata/properties" xmlns:xsi="http://www.w3.org/2001/XMLSchema-instance" xmlns:pc="http://schemas.microsoft.com/office/infopath/2007/PartnerControls">
-  <documentManagement/>
-</p:properties>
-</file>
-
-<file path=customXml/item3.xml><?xml version="1.0" encoding="utf-8"?>
 <?mso-contentType ?>
 <FormTemplates xmlns="http://schemas.microsoft.com/sharepoint/v3/contenttype/forms">
   <Display>DocumentLibraryForm</Display>
@@ -4885,8 +6701,14 @@
 </FormTemplates>
 </file>
 
+<file path=customXml/item3.xml><?xml version="1.0" encoding="utf-8"?>
+<b:Sources xmlns:b="http://schemas.openxmlformats.org/officeDocument/2006/bibliography" xmlns="http://schemas.openxmlformats.org/officeDocument/2006/bibliography" SelectedStyle="\APASixthEditionOfficeOnline.xsl" StyleName="APA" Version="6"/>
+</file>
+
 <file path=customXml/item4.xml><?xml version="1.0" encoding="utf-8"?>
-<b:Sources xmlns:b="http://schemas.openxmlformats.org/officeDocument/2006/bibliography" xmlns="http://schemas.openxmlformats.org/officeDocument/2006/bibliography" SelectedStyle="\APASixthEditionOfficeOnline.xsl" StyleName="APA" Version="6"/>
+<p:properties xmlns:p="http://schemas.microsoft.com/office/2006/metadata/properties" xmlns:xsi="http://www.w3.org/2001/XMLSchema-instance" xmlns:pc="http://schemas.microsoft.com/office/infopath/2007/PartnerControls">
+  <documentManagement/>
+</p:properties>
 </file>
 
 <file path=customXml/itemProps1.xml><?xml version="1.0" encoding="utf-8"?>
@@ -4908,15 +6730,6 @@
 </file>
 
 <file path=customXml/itemProps2.xml><?xml version="1.0" encoding="utf-8"?>
-<ds:datastoreItem xmlns:ds="http://schemas.openxmlformats.org/officeDocument/2006/customXml" ds:itemID="{D7A3F373-E90A-4FFC-9BD5-56BCC0092D2B}">
-  <ds:schemaRefs>
-    <ds:schemaRef ds:uri="http://schemas.microsoft.com/office/2006/metadata/properties"/>
-    <ds:schemaRef ds:uri="http://schemas.microsoft.com/office/infopath/2007/PartnerControls"/>
-  </ds:schemaRefs>
-</ds:datastoreItem>
-</file>
-
-<file path=customXml/itemProps3.xml><?xml version="1.0" encoding="utf-8"?>
 <ds:datastoreItem xmlns:ds="http://schemas.openxmlformats.org/officeDocument/2006/customXml" ds:itemID="{0610A43A-18CE-4445-883A-01972A275523}">
   <ds:schemaRefs>
     <ds:schemaRef ds:uri="http://schemas.microsoft.com/sharepoint/v3/contenttype/forms"/>
@@ -4924,10 +6737,19 @@
 </ds:datastoreItem>
 </file>
 
-<file path=customXml/itemProps4.xml><?xml version="1.0" encoding="utf-8"?>
+<file path=customXml/itemProps3.xml><?xml version="1.0" encoding="utf-8"?>
 <ds:datastoreItem xmlns:ds="http://schemas.openxmlformats.org/officeDocument/2006/customXml" ds:itemID="{20A9C95C-E5D8-4528-886C-5A6EA9365CEB}">
   <ds:schemaRefs>
     <ds:schemaRef ds:uri="http://schemas.openxmlformats.org/officeDocument/2006/bibliography"/>
   </ds:schemaRefs>
 </ds:datastoreItem>
+</file>
+
+<file path=customXml/itemProps4.xml><?xml version="1.0" encoding="utf-8"?>
+<ds:datastoreItem xmlns:ds="http://schemas.openxmlformats.org/officeDocument/2006/customXml" ds:itemID="{D7A3F373-E90A-4FFC-9BD5-56BCC0092D2B}">
+  <ds:schemaRefs>
+    <ds:schemaRef ds:uri="http://schemas.microsoft.com/office/2006/metadata/properties"/>
+    <ds:schemaRef ds:uri="http://schemas.microsoft.com/office/infopath/2007/PartnerControls"/>
+  </ds:schemaRefs>
+</ds:datastoreItem>
 </file>
</xml_diff>